<commit_message>
chore(so): update system templates
</commit_message>
<xml_diff>
--- a/document-merge-service/kt_so/templatefiles/briefvorlage-an-gesuchstellerin.docx
+++ b/document-merge-service/kt_so/templatefiles/briefvorlage-an-gesuchstellerin.docx
@@ -40,12 +40,21 @@
                 <w:bCs/>
               </w:rPr>
             </w:pPr>
+            <w:proofErr w:type="gramStart"/>
             <w:r>
               <w:rPr>
                 <w:b/>
                 <w:bCs/>
               </w:rPr>
-              <w:t>{{ LEITBEHOERDE_NAME }}</w:t>
+              <w:t>{{ LEITBEHOERDE</w:t>
+            </w:r>
+            <w:proofErr w:type="gramEnd"/>
+            <w:r>
+              <w:rPr>
+                <w:b/>
+                <w:bCs/>
+              </w:rPr>
+              <w:t>_NAME }}</w:t>
             </w:r>
           </w:p>
           <w:sdt>
@@ -91,12 +100,21 @@
                 <w:szCs w:val="18"/>
               </w:rPr>
             </w:pPr>
-            <w:r>
-              <w:rPr>
-                <w:sz w:val="18"/>
-                <w:szCs w:val="18"/>
-              </w:rPr>
-              <w:t>{{ LEITBEHOERDE_ADRESSE_1 }}</w:t>
+            <w:proofErr w:type="gramStart"/>
+            <w:r>
+              <w:rPr>
+                <w:sz w:val="18"/>
+                <w:szCs w:val="18"/>
+              </w:rPr>
+              <w:t>{{ LEITBEHOERDE</w:t>
+            </w:r>
+            <w:proofErr w:type="gramEnd"/>
+            <w:r>
+              <w:rPr>
+                <w:sz w:val="18"/>
+                <w:szCs w:val="18"/>
+              </w:rPr>
+              <w:t>_ADRESSE_1 }}</w:t>
             </w:r>
           </w:p>
           <w:p>
@@ -107,12 +125,21 @@
                 <w:szCs w:val="18"/>
               </w:rPr>
             </w:pPr>
-            <w:r>
-              <w:rPr>
-                <w:sz w:val="18"/>
-                <w:szCs w:val="18"/>
-              </w:rPr>
-              <w:t>{{ LEITBEHOERDE_ADRESSE_2 }}</w:t>
+            <w:proofErr w:type="gramStart"/>
+            <w:r>
+              <w:rPr>
+                <w:sz w:val="18"/>
+                <w:szCs w:val="18"/>
+              </w:rPr>
+              <w:t>{{ LEITBEHOERDE</w:t>
+            </w:r>
+            <w:proofErr w:type="gramEnd"/>
+            <w:r>
+              <w:rPr>
+                <w:sz w:val="18"/>
+                <w:szCs w:val="18"/>
+              </w:rPr>
+              <w:t>_ADRESSE_2 }}</w:t>
             </w:r>
           </w:p>
         </w:tc>
@@ -155,7 +182,27 @@
                 <w:sz w:val="18"/>
                 <w:szCs w:val="18"/>
               </w:rPr>
-              <w:t>{%p for G in ALLE_GESUCHSTELLER_LISTE %}</w:t>
+              <w:t xml:space="preserve">{%p </w:t>
+            </w:r>
+            <w:proofErr w:type="spellStart"/>
+            <w:r>
+              <w:rPr>
+                <w:rFonts w:ascii="Consolas" w:hAnsi="Consolas" w:cs="Arial"/>
+                <w:color w:val="00B050"/>
+                <w:sz w:val="18"/>
+                <w:szCs w:val="18"/>
+              </w:rPr>
+              <w:t>for</w:t>
+            </w:r>
+            <w:proofErr w:type="spellEnd"/>
+            <w:r>
+              <w:rPr>
+                <w:rFonts w:ascii="Consolas" w:hAnsi="Consolas" w:cs="Arial"/>
+                <w:color w:val="00B050"/>
+                <w:sz w:val="18"/>
+                <w:szCs w:val="18"/>
+              </w:rPr>
+              <w:t xml:space="preserve"> G in ALLE_GESUCHSTELLER_LISTE %}</w:t>
             </w:r>
           </w:p>
           <w:p>
@@ -174,7 +221,49 @@
                 <w:sz w:val="18"/>
                 <w:szCs w:val="18"/>
               </w:rPr>
-              <w:t>{%p if loop.first %}</w:t>
+              <w:t xml:space="preserve">{%p </w:t>
+            </w:r>
+            <w:proofErr w:type="spellStart"/>
+            <w:r>
+              <w:rPr>
+                <w:rFonts w:ascii="Consolas" w:hAnsi="Consolas" w:cs="Arial"/>
+                <w:color w:val="00B050"/>
+                <w:sz w:val="18"/>
+                <w:szCs w:val="18"/>
+              </w:rPr>
+              <w:t>if</w:t>
+            </w:r>
+            <w:proofErr w:type="spellEnd"/>
+            <w:r>
+              <w:rPr>
+                <w:rFonts w:ascii="Consolas" w:hAnsi="Consolas" w:cs="Arial"/>
+                <w:color w:val="00B050"/>
+                <w:sz w:val="18"/>
+                <w:szCs w:val="18"/>
+              </w:rPr>
+              <w:t xml:space="preserve"> </w:t>
+            </w:r>
+            <w:proofErr w:type="spellStart"/>
+            <w:proofErr w:type="gramStart"/>
+            <w:r>
+              <w:rPr>
+                <w:rFonts w:ascii="Consolas" w:hAnsi="Consolas" w:cs="Arial"/>
+                <w:color w:val="00B050"/>
+                <w:sz w:val="18"/>
+                <w:szCs w:val="18"/>
+              </w:rPr>
+              <w:t>loop.first</w:t>
+            </w:r>
+            <w:proofErr w:type="spellEnd"/>
+            <w:proofErr w:type="gramEnd"/>
+            <w:r>
+              <w:rPr>
+                <w:rFonts w:ascii="Consolas" w:hAnsi="Consolas" w:cs="Arial"/>
+                <w:color w:val="00B050"/>
+                <w:sz w:val="18"/>
+                <w:szCs w:val="18"/>
+              </w:rPr>
+              <w:t xml:space="preserve"> %}</w:t>
             </w:r>
           </w:p>
           <w:p>
@@ -211,18 +300,43 @@
                 <w:sz w:val="18"/>
                 <w:szCs w:val="18"/>
               </w:rPr>
-              <w:t xml:space="preserve"> if G.NAME_JURISTISCHE_PERSON %}</w:t>
+              <w:t xml:space="preserve"> </w:t>
+            </w:r>
+            <w:proofErr w:type="spellStart"/>
+            <w:r>
+              <w:rPr>
+                <w:rFonts w:ascii="Consolas" w:hAnsi="Consolas"/>
+                <w:color w:val="00B050"/>
+                <w:sz w:val="18"/>
+                <w:szCs w:val="18"/>
+              </w:rPr>
+              <w:t>if</w:t>
+            </w:r>
+            <w:proofErr w:type="spellEnd"/>
+            <w:r>
+              <w:rPr>
+                <w:rFonts w:ascii="Consolas" w:hAnsi="Consolas"/>
+                <w:color w:val="00B050"/>
+                <w:sz w:val="18"/>
+                <w:szCs w:val="18"/>
+              </w:rPr>
+              <w:t xml:space="preserve"> G.NAME_JURISTISCHE_PERSON %}</w:t>
             </w:r>
           </w:p>
           <w:p>
             <w:pPr>
               <w:pStyle w:val="Platzhalter"/>
             </w:pPr>
+            <w:proofErr w:type="gramStart"/>
             <w:r>
               <w:t>{{ G.</w:t>
             </w:r>
             <w:r>
-              <w:t>NAME_JURISTISCHE_PERSON</w:t>
+              <w:t>NAME</w:t>
+            </w:r>
+            <w:proofErr w:type="gramEnd"/>
+            <w:r>
+              <w:t>_JURISTISCHE_PERSON</w:t>
             </w:r>
             <w:r>
               <w:t xml:space="preserve"> }}</w:t>
@@ -260,7 +374,17 @@
                 <w:sz w:val="18"/>
                 <w:szCs w:val="18"/>
               </w:rPr>
-              <w:t xml:space="preserve"> end</w:t>
+              <w:t xml:space="preserve"> </w:t>
+            </w:r>
+            <w:proofErr w:type="spellStart"/>
+            <w:r>
+              <w:rPr>
+                <w:rFonts w:ascii="Consolas" w:hAnsi="Consolas" w:cs="Arial"/>
+                <w:color w:val="00B050"/>
+                <w:sz w:val="18"/>
+                <w:szCs w:val="18"/>
+              </w:rPr>
+              <w:t>end</w:t>
             </w:r>
             <w:r>
               <w:rPr>
@@ -271,6 +395,7 @@
               </w:rPr>
               <w:t>if</w:t>
             </w:r>
+            <w:proofErr w:type="spellEnd"/>
             <w:r>
               <w:rPr>
                 <w:rFonts w:ascii="Consolas" w:hAnsi="Consolas" w:cs="Arial"/>
@@ -282,11 +407,19 @@
             </w:r>
           </w:p>
           <w:p>
+            <w:proofErr w:type="gramStart"/>
             <w:r>
               <w:rPr>
                 <w:rStyle w:val="PlatzhalterZchn"/>
               </w:rPr>
-              <w:t>{{ G.VORNAME }}</w:t>
+              <w:t>{{ G.VORNAME</w:t>
+            </w:r>
+            <w:proofErr w:type="gramEnd"/>
+            <w:r>
+              <w:rPr>
+                <w:rStyle w:val="PlatzhalterZchn"/>
+              </w:rPr>
+              <w:t xml:space="preserve"> }}</w:t>
             </w:r>
             <w:r>
               <w:rPr>
@@ -302,11 +435,19 @@
             </w:r>
           </w:p>
           <w:p>
+            <w:proofErr w:type="gramStart"/>
             <w:r>
               <w:rPr>
                 <w:rStyle w:val="PlatzhalterZchn"/>
               </w:rPr>
-              <w:t>{{ G.STRASSE }}</w:t>
+              <w:t>{{ G.STRASSE</w:t>
+            </w:r>
+            <w:proofErr w:type="gramEnd"/>
+            <w:r>
+              <w:rPr>
+                <w:rStyle w:val="PlatzhalterZchn"/>
+              </w:rPr>
+              <w:t xml:space="preserve"> }}</w:t>
             </w:r>
             <w:r>
               <w:rPr>
@@ -322,11 +463,19 @@
             </w:r>
           </w:p>
           <w:p>
+            <w:proofErr w:type="gramStart"/>
             <w:r>
               <w:rPr>
                 <w:rStyle w:val="PlatzhalterZchn"/>
               </w:rPr>
-              <w:t>{{ G.PLZ }}</w:t>
+              <w:t>{{ G.PLZ</w:t>
+            </w:r>
+            <w:proofErr w:type="gramEnd"/>
+            <w:r>
+              <w:rPr>
+                <w:rStyle w:val="PlatzhalterZchn"/>
+              </w:rPr>
+              <w:t xml:space="preserve"> }}</w:t>
             </w:r>
             <w:r>
               <w:rPr>
@@ -357,7 +506,17 @@
                 <w:sz w:val="18"/>
                 <w:szCs w:val="18"/>
               </w:rPr>
-              <w:t>{%p end</w:t>
+              <w:t xml:space="preserve">{%p </w:t>
+            </w:r>
+            <w:proofErr w:type="spellStart"/>
+            <w:r>
+              <w:rPr>
+                <w:rFonts w:ascii="Consolas" w:hAnsi="Consolas" w:cs="Arial"/>
+                <w:color w:val="00B050"/>
+                <w:sz w:val="18"/>
+                <w:szCs w:val="18"/>
+              </w:rPr>
+              <w:t>end</w:t>
             </w:r>
             <w:r>
               <w:rPr>
@@ -368,6 +527,7 @@
               </w:rPr>
               <w:t>if</w:t>
             </w:r>
+            <w:proofErr w:type="spellEnd"/>
             <w:r>
               <w:rPr>
                 <w:rFonts w:ascii="Consolas" w:hAnsi="Consolas" w:cs="Arial"/>
@@ -386,7 +546,27 @@
                 <w:sz w:val="18"/>
                 <w:szCs w:val="18"/>
               </w:rPr>
-              <w:t>{%p endfor %}</w:t>
+              <w:t xml:space="preserve">{%p </w:t>
+            </w:r>
+            <w:proofErr w:type="spellStart"/>
+            <w:r>
+              <w:rPr>
+                <w:rFonts w:ascii="Consolas" w:hAnsi="Consolas" w:cs="Arial"/>
+                <w:color w:val="00B050"/>
+                <w:sz w:val="18"/>
+                <w:szCs w:val="18"/>
+              </w:rPr>
+              <w:t>endfor</w:t>
+            </w:r>
+            <w:proofErr w:type="spellEnd"/>
+            <w:r>
+              <w:rPr>
+                <w:rFonts w:ascii="Consolas" w:hAnsi="Consolas" w:cs="Arial"/>
+                <w:color w:val="00B050"/>
+                <w:sz w:val="18"/>
+                <w:szCs w:val="18"/>
+              </w:rPr>
+              <w:t xml:space="preserve"> %}</w:t>
             </w:r>
           </w:p>
         </w:tc>
@@ -425,13 +605,23 @@
               </w:rPr>
               <w:tab/>
             </w:r>
+            <w:proofErr w:type="gramStart"/>
             <w:r>
               <w:rPr>
                 <w:rStyle w:val="PlatzhalterZchn"/>
                 <w:sz w:val="18"/>
                 <w:szCs w:val="18"/>
               </w:rPr>
-              <w:t>{{ ZUSTAENDIG_NAME }}</w:t>
+              <w:t>{{ ZUSTAENDIG</w:t>
+            </w:r>
+            <w:proofErr w:type="gramEnd"/>
+            <w:r>
+              <w:rPr>
+                <w:rStyle w:val="PlatzhalterZchn"/>
+                <w:sz w:val="18"/>
+                <w:szCs w:val="18"/>
+              </w:rPr>
+              <w:t>_NAME }}</w:t>
             </w:r>
           </w:p>
           <w:p>
@@ -461,13 +651,23 @@
               </w:rPr>
               <w:tab/>
             </w:r>
+            <w:proofErr w:type="gramStart"/>
             <w:r>
               <w:rPr>
                 <w:rStyle w:val="PlatzhalterZchn"/>
                 <w:sz w:val="18"/>
                 <w:szCs w:val="18"/>
               </w:rPr>
-              <w:t>{{ LEITBEHOERDE_EMAIL }}</w:t>
+              <w:t>{{ LEITBEHOERDE</w:t>
+            </w:r>
+            <w:proofErr w:type="gramEnd"/>
+            <w:r>
+              <w:rPr>
+                <w:rStyle w:val="PlatzhalterZchn"/>
+                <w:sz w:val="18"/>
+                <w:szCs w:val="18"/>
+              </w:rPr>
+              <w:t>_EMAIL }}</w:t>
             </w:r>
           </w:p>
           <w:p>
@@ -494,13 +694,23 @@
               </w:rPr>
               <w:tab/>
             </w:r>
+            <w:proofErr w:type="gramStart"/>
             <w:r>
               <w:rPr>
                 <w:rStyle w:val="PlatzhalterZchn"/>
                 <w:sz w:val="18"/>
                 <w:szCs w:val="18"/>
               </w:rPr>
-              <w:t>{{ LEITBEHOERDE_TELEFON }}</w:t>
+              <w:t>{{ LEITBEHOERDE</w:t>
+            </w:r>
+            <w:proofErr w:type="gramEnd"/>
+            <w:r>
+              <w:rPr>
+                <w:rStyle w:val="PlatzhalterZchn"/>
+                <w:sz w:val="18"/>
+                <w:szCs w:val="18"/>
+              </w:rPr>
+              <w:t>_TELEFON }}</w:t>
             </w:r>
           </w:p>
           <w:p>
@@ -527,13 +737,23 @@
               </w:rPr>
               <w:tab/>
             </w:r>
+            <w:proofErr w:type="gramStart"/>
             <w:r>
               <w:rPr>
                 <w:rStyle w:val="PlatzhalterZchn"/>
                 <w:sz w:val="18"/>
                 <w:szCs w:val="18"/>
               </w:rPr>
-              <w:t>{{ LEITBEHOERDE_WEBSEITE }}</w:t>
+              <w:t>{{ LEITBEHOERDE</w:t>
+            </w:r>
+            <w:proofErr w:type="gramEnd"/>
+            <w:r>
+              <w:rPr>
+                <w:rStyle w:val="PlatzhalterZchn"/>
+                <w:sz w:val="18"/>
+                <w:szCs w:val="18"/>
+              </w:rPr>
+              <w:t>_WEBSEITE }}</w:t>
             </w:r>
           </w:p>
         </w:tc>
@@ -583,6 +803,7 @@
                 <w:szCs w:val="22"/>
               </w:rPr>
             </w:pPr>
+            <w:proofErr w:type="gramStart"/>
             <w:r>
               <w:rPr>
                 <w:rStyle w:val="PlatzhalterZchn"/>
@@ -595,6 +816,7 @@
               </w:rPr>
               <w:t>GEMEINDE</w:t>
             </w:r>
+            <w:proofErr w:type="gramEnd"/>
             <w:r>
               <w:rPr>
                 <w:rStyle w:val="PlatzhalterZchn"/>
@@ -687,8 +909,13 @@
             <w:pPr>
               <w:pStyle w:val="Platzhalter"/>
             </w:pPr>
-            <w:r>
-              <w:t>{{ DOSSIER_NUMMER }}</w:t>
+            <w:proofErr w:type="gramStart"/>
+            <w:r>
+              <w:t>{{ DOSSIER</w:t>
+            </w:r>
+            <w:proofErr w:type="gramEnd"/>
+            <w:r>
+              <w:t>_NUMMER }}</w:t>
             </w:r>
           </w:p>
         </w:tc>
@@ -750,7 +977,27 @@
                 <w:sz w:val="18"/>
                 <w:szCs w:val="18"/>
               </w:rPr>
-              <w:t>{%p for G in ALLE_GESUCHSTELLER_LISTE %}</w:t>
+              <w:t xml:space="preserve">{%p </w:t>
+            </w:r>
+            <w:proofErr w:type="spellStart"/>
+            <w:r>
+              <w:rPr>
+                <w:rFonts w:ascii="Consolas" w:hAnsi="Consolas" w:cs="Arial"/>
+                <w:color w:val="00B050"/>
+                <w:sz w:val="18"/>
+                <w:szCs w:val="18"/>
+              </w:rPr>
+              <w:t>for</w:t>
+            </w:r>
+            <w:proofErr w:type="spellEnd"/>
+            <w:r>
+              <w:rPr>
+                <w:rFonts w:ascii="Consolas" w:hAnsi="Consolas" w:cs="Arial"/>
+                <w:color w:val="00B050"/>
+                <w:sz w:val="18"/>
+                <w:szCs w:val="18"/>
+              </w:rPr>
+              <w:t xml:space="preserve"> G in ALLE_GESUCHSTELLER_LISTE %}</w:t>
             </w:r>
           </w:p>
           <w:p>
@@ -788,7 +1035,47 @@
                 <w:sz w:val="18"/>
                 <w:szCs w:val="18"/>
               </w:rPr>
-              <w:t xml:space="preserve"> if ALLE_GESUCHSTELLER_LISTE|length &gt; 1 %}</w:t>
+              <w:t xml:space="preserve"> </w:t>
+            </w:r>
+            <w:proofErr w:type="spellStart"/>
+            <w:r>
+              <w:rPr>
+                <w:rFonts w:ascii="Consolas" w:hAnsi="Consolas" w:cs="Arial"/>
+                <w:color w:val="00B050"/>
+                <w:sz w:val="18"/>
+                <w:szCs w:val="18"/>
+              </w:rPr>
+              <w:t>if</w:t>
+            </w:r>
+            <w:proofErr w:type="spellEnd"/>
+            <w:r>
+              <w:rPr>
+                <w:rFonts w:ascii="Consolas" w:hAnsi="Consolas" w:cs="Arial"/>
+                <w:color w:val="00B050"/>
+                <w:sz w:val="18"/>
+                <w:szCs w:val="18"/>
+              </w:rPr>
+              <w:t xml:space="preserve"> </w:t>
+            </w:r>
+            <w:proofErr w:type="spellStart"/>
+            <w:r>
+              <w:rPr>
+                <w:rFonts w:ascii="Consolas" w:hAnsi="Consolas" w:cs="Arial"/>
+                <w:color w:val="00B050"/>
+                <w:sz w:val="18"/>
+                <w:szCs w:val="18"/>
+              </w:rPr>
+              <w:t>ALLE_GESUCHSTELLER_LISTE|length</w:t>
+            </w:r>
+            <w:proofErr w:type="spellEnd"/>
+            <w:r>
+              <w:rPr>
+                <w:rFonts w:ascii="Consolas" w:hAnsi="Consolas" w:cs="Arial"/>
+                <w:color w:val="00B050"/>
+                <w:sz w:val="18"/>
+                <w:szCs w:val="18"/>
+              </w:rPr>
+              <w:t xml:space="preserve"> &gt; 1 %}</w:t>
             </w:r>
           </w:p>
           <w:p>
@@ -811,11 +1098,19 @@
               </w:rPr>
               <w:tab/>
             </w:r>
+            <w:proofErr w:type="gramStart"/>
             <w:r>
               <w:rPr>
                 <w:rStyle w:val="PlatzhalterZchn"/>
               </w:rPr>
-              <w:t>{{ G.NAME }}</w:t>
+              <w:t>{{ G.NAME</w:t>
+            </w:r>
+            <w:proofErr w:type="gramEnd"/>
+            <w:r>
+              <w:rPr>
+                <w:rStyle w:val="PlatzhalterZchn"/>
+              </w:rPr>
+              <w:t xml:space="preserve"> }}</w:t>
             </w:r>
             <w:r>
               <w:t xml:space="preserve">, </w:t>
@@ -844,7 +1139,27 @@
                 <w:sz w:val="18"/>
                 <w:szCs w:val="18"/>
               </w:rPr>
-              <w:t>{%p if G.VERTRETER_NAME %}</w:t>
+              <w:t xml:space="preserve">{%p </w:t>
+            </w:r>
+            <w:proofErr w:type="spellStart"/>
+            <w:r>
+              <w:rPr>
+                <w:rFonts w:ascii="Consolas" w:hAnsi="Consolas" w:cs="Arial"/>
+                <w:color w:val="00B050"/>
+                <w:sz w:val="18"/>
+                <w:szCs w:val="18"/>
+              </w:rPr>
+              <w:t>if</w:t>
+            </w:r>
+            <w:proofErr w:type="spellEnd"/>
+            <w:r>
+              <w:rPr>
+                <w:rFonts w:ascii="Consolas" w:hAnsi="Consolas" w:cs="Arial"/>
+                <w:color w:val="00B050"/>
+                <w:sz w:val="18"/>
+                <w:szCs w:val="18"/>
+              </w:rPr>
+              <w:t xml:space="preserve"> G.VERTRETER_NAME %}</w:t>
             </w:r>
           </w:p>
           <w:p>
@@ -859,11 +1174,19 @@
             <w:pPr>
               <w:ind w:left="357"/>
             </w:pPr>
+            <w:proofErr w:type="gramStart"/>
             <w:r>
               <w:rPr>
                 <w:rStyle w:val="PlatzhalterZchn"/>
               </w:rPr>
-              <w:t>{{ G.VERTRETER_NAME }}</w:t>
+              <w:t>{{ G.VERTRETER</w:t>
+            </w:r>
+            <w:proofErr w:type="gramEnd"/>
+            <w:r>
+              <w:rPr>
+                <w:rStyle w:val="PlatzhalterZchn"/>
+              </w:rPr>
+              <w:t>_NAME }}</w:t>
             </w:r>
             <w:r>
               <w:t xml:space="preserve">, </w:t>
@@ -892,7 +1215,27 @@
                 <w:sz w:val="18"/>
                 <w:szCs w:val="18"/>
               </w:rPr>
-              <w:t>{%p endif %}</w:t>
+              <w:t xml:space="preserve">{%p </w:t>
+            </w:r>
+            <w:proofErr w:type="spellStart"/>
+            <w:r>
+              <w:rPr>
+                <w:rFonts w:ascii="Consolas" w:hAnsi="Consolas" w:cs="Arial"/>
+                <w:color w:val="00B050"/>
+                <w:sz w:val="18"/>
+                <w:szCs w:val="18"/>
+              </w:rPr>
+              <w:t>endif</w:t>
+            </w:r>
+            <w:proofErr w:type="spellEnd"/>
+            <w:r>
+              <w:rPr>
+                <w:rFonts w:ascii="Consolas" w:hAnsi="Consolas" w:cs="Arial"/>
+                <w:color w:val="00B050"/>
+                <w:sz w:val="18"/>
+                <w:szCs w:val="18"/>
+              </w:rPr>
+              <w:t xml:space="preserve"> %}</w:t>
             </w:r>
           </w:p>
           <w:p>
@@ -931,6 +1274,7 @@
               </w:rPr>
               <w:t xml:space="preserve"> </w:t>
             </w:r>
+            <w:proofErr w:type="spellStart"/>
             <w:r>
               <w:rPr>
                 <w:rFonts w:ascii="Consolas" w:hAnsi="Consolas" w:cs="Arial"/>
@@ -940,6 +1284,7 @@
               </w:rPr>
               <w:t>else</w:t>
             </w:r>
+            <w:proofErr w:type="spellEnd"/>
             <w:r>
               <w:rPr>
                 <w:rFonts w:ascii="Consolas" w:hAnsi="Consolas" w:cs="Arial"/>
@@ -951,11 +1296,19 @@
             </w:r>
           </w:p>
           <w:p>
+            <w:proofErr w:type="gramStart"/>
             <w:r>
               <w:rPr>
                 <w:rStyle w:val="PlatzhalterZchn"/>
               </w:rPr>
-              <w:t>{{ G.NAME }}</w:t>
+              <w:t>{{ G.NAME</w:t>
+            </w:r>
+            <w:proofErr w:type="gramEnd"/>
+            <w:r>
+              <w:rPr>
+                <w:rStyle w:val="PlatzhalterZchn"/>
+              </w:rPr>
+              <w:t xml:space="preserve"> }}</w:t>
             </w:r>
             <w:r>
               <w:t xml:space="preserve">, </w:t>
@@ -983,7 +1336,27 @@
                 <w:sz w:val="18"/>
                 <w:szCs w:val="18"/>
               </w:rPr>
-              <w:t>{%p if G.VERTRETER_NAME %}</w:t>
+              <w:t xml:space="preserve">{%p </w:t>
+            </w:r>
+            <w:proofErr w:type="spellStart"/>
+            <w:r>
+              <w:rPr>
+                <w:rFonts w:ascii="Consolas" w:hAnsi="Consolas" w:cs="Arial"/>
+                <w:color w:val="00B050"/>
+                <w:sz w:val="18"/>
+                <w:szCs w:val="18"/>
+              </w:rPr>
+              <w:t>if</w:t>
+            </w:r>
+            <w:proofErr w:type="spellEnd"/>
+            <w:r>
+              <w:rPr>
+                <w:rFonts w:ascii="Consolas" w:hAnsi="Consolas" w:cs="Arial"/>
+                <w:color w:val="00B050"/>
+                <w:sz w:val="18"/>
+                <w:szCs w:val="18"/>
+              </w:rPr>
+              <w:t xml:space="preserve"> G.VERTRETER_NAME %}</w:t>
             </w:r>
           </w:p>
           <w:p>
@@ -992,11 +1365,19 @@
             </w:r>
           </w:p>
           <w:p>
+            <w:proofErr w:type="gramStart"/>
             <w:r>
               <w:rPr>
                 <w:rStyle w:val="PlatzhalterZchn"/>
               </w:rPr>
-              <w:t>{{ G.VERTRETER_NAME }}</w:t>
+              <w:t>{{ G.VERTRETER</w:t>
+            </w:r>
+            <w:proofErr w:type="gramEnd"/>
+            <w:r>
+              <w:rPr>
+                <w:rStyle w:val="PlatzhalterZchn"/>
+              </w:rPr>
+              <w:t>_NAME }}</w:t>
             </w:r>
             <w:r>
               <w:t xml:space="preserve">, </w:t>
@@ -1024,7 +1405,27 @@
                 <w:sz w:val="18"/>
                 <w:szCs w:val="18"/>
               </w:rPr>
-              <w:t>{%p endif %}</w:t>
+              <w:t xml:space="preserve">{%p </w:t>
+            </w:r>
+            <w:proofErr w:type="spellStart"/>
+            <w:r>
+              <w:rPr>
+                <w:rFonts w:ascii="Consolas" w:hAnsi="Consolas"/>
+                <w:color w:val="00B050"/>
+                <w:sz w:val="18"/>
+                <w:szCs w:val="18"/>
+              </w:rPr>
+              <w:t>endif</w:t>
+            </w:r>
+            <w:proofErr w:type="spellEnd"/>
+            <w:r>
+              <w:rPr>
+                <w:rFonts w:ascii="Consolas" w:hAnsi="Consolas"/>
+                <w:color w:val="00B050"/>
+                <w:sz w:val="18"/>
+                <w:szCs w:val="18"/>
+              </w:rPr>
+              <w:t xml:space="preserve"> %}</w:t>
             </w:r>
           </w:p>
           <w:p>
@@ -1061,7 +1462,27 @@
                 <w:sz w:val="18"/>
                 <w:szCs w:val="18"/>
               </w:rPr>
-              <w:t xml:space="preserve"> endif %}</w:t>
+              <w:t xml:space="preserve"> </w:t>
+            </w:r>
+            <w:proofErr w:type="spellStart"/>
+            <w:r>
+              <w:rPr>
+                <w:rFonts w:ascii="Consolas" w:hAnsi="Consolas"/>
+                <w:color w:val="00B050"/>
+                <w:sz w:val="18"/>
+                <w:szCs w:val="18"/>
+              </w:rPr>
+              <w:t>endif</w:t>
+            </w:r>
+            <w:proofErr w:type="spellEnd"/>
+            <w:r>
+              <w:rPr>
+                <w:rFonts w:ascii="Consolas" w:hAnsi="Consolas"/>
+                <w:color w:val="00B050"/>
+                <w:sz w:val="18"/>
+                <w:szCs w:val="18"/>
+              </w:rPr>
+              <w:t xml:space="preserve"> %}</w:t>
             </w:r>
           </w:p>
           <w:p>
@@ -1079,7 +1500,27 @@
                 <w:sz w:val="18"/>
                 <w:szCs w:val="18"/>
               </w:rPr>
-              <w:t>{%p endfor %}</w:t>
+              <w:t xml:space="preserve">{%p </w:t>
+            </w:r>
+            <w:proofErr w:type="spellStart"/>
+            <w:r>
+              <w:rPr>
+                <w:rFonts w:ascii="Consolas" w:hAnsi="Consolas" w:cs="Arial"/>
+                <w:color w:val="00B050"/>
+                <w:sz w:val="18"/>
+                <w:szCs w:val="18"/>
+              </w:rPr>
+              <w:t>endfor</w:t>
+            </w:r>
+            <w:proofErr w:type="spellEnd"/>
+            <w:r>
+              <w:rPr>
+                <w:rFonts w:ascii="Consolas" w:hAnsi="Consolas" w:cs="Arial"/>
+                <w:color w:val="00B050"/>
+                <w:sz w:val="18"/>
+                <w:szCs w:val="18"/>
+              </w:rPr>
+              <w:t xml:space="preserve"> %}</w:t>
             </w:r>
           </w:p>
         </w:tc>
@@ -1133,7 +1574,27 @@
                 <w:sz w:val="18"/>
                 <w:szCs w:val="18"/>
               </w:rPr>
-              <w:t xml:space="preserve">{%p if </w:t>
+              <w:t xml:space="preserve">{%p </w:t>
+            </w:r>
+            <w:proofErr w:type="spellStart"/>
+            <w:r>
+              <w:rPr>
+                <w:rFonts w:ascii="Consolas" w:hAnsi="Consolas" w:cs="Arial"/>
+                <w:color w:val="00B050"/>
+                <w:sz w:val="18"/>
+                <w:szCs w:val="18"/>
+              </w:rPr>
+              <w:t>if</w:t>
+            </w:r>
+            <w:proofErr w:type="spellEnd"/>
+            <w:r>
+              <w:rPr>
+                <w:rFonts w:ascii="Consolas" w:hAnsi="Consolas" w:cs="Arial"/>
+                <w:color w:val="00B050"/>
+                <w:sz w:val="18"/>
+                <w:szCs w:val="18"/>
+              </w:rPr>
+              <w:t xml:space="preserve"> </w:t>
             </w:r>
             <w:r>
               <w:rPr>
@@ -1170,7 +1631,27 @@
                 <w:sz w:val="18"/>
                 <w:szCs w:val="18"/>
               </w:rPr>
-              <w:t>{%p for G in ALLE_</w:t>
+              <w:t xml:space="preserve">{%p </w:t>
+            </w:r>
+            <w:proofErr w:type="spellStart"/>
+            <w:r>
+              <w:rPr>
+                <w:rFonts w:ascii="Consolas" w:hAnsi="Consolas" w:cs="Arial"/>
+                <w:color w:val="00B050"/>
+                <w:sz w:val="18"/>
+                <w:szCs w:val="18"/>
+              </w:rPr>
+              <w:t>for</w:t>
+            </w:r>
+            <w:proofErr w:type="spellEnd"/>
+            <w:r>
+              <w:rPr>
+                <w:rFonts w:ascii="Consolas" w:hAnsi="Consolas" w:cs="Arial"/>
+                <w:color w:val="00B050"/>
+                <w:sz w:val="18"/>
+                <w:szCs w:val="18"/>
+              </w:rPr>
+              <w:t xml:space="preserve"> G in ALLE_</w:t>
             </w:r>
             <w:r>
               <w:rPr>
@@ -1226,7 +1707,37 @@
                 <w:sz w:val="18"/>
                 <w:szCs w:val="18"/>
               </w:rPr>
-              <w:t xml:space="preserve"> if ALLE_</w:t>
+              <w:t xml:space="preserve"> </w:t>
+            </w:r>
+            <w:proofErr w:type="spellStart"/>
+            <w:r>
+              <w:rPr>
+                <w:rFonts w:ascii="Consolas" w:hAnsi="Consolas" w:cs="Arial"/>
+                <w:color w:val="00B050"/>
+                <w:sz w:val="18"/>
+                <w:szCs w:val="18"/>
+              </w:rPr>
+              <w:t>if</w:t>
+            </w:r>
+            <w:proofErr w:type="spellEnd"/>
+            <w:r>
+              <w:rPr>
+                <w:rFonts w:ascii="Consolas" w:hAnsi="Consolas" w:cs="Arial"/>
+                <w:color w:val="00B050"/>
+                <w:sz w:val="18"/>
+                <w:szCs w:val="18"/>
+              </w:rPr>
+              <w:t xml:space="preserve"> </w:t>
+            </w:r>
+            <w:proofErr w:type="spellStart"/>
+            <w:r>
+              <w:rPr>
+                <w:rFonts w:ascii="Consolas" w:hAnsi="Consolas" w:cs="Arial"/>
+                <w:color w:val="00B050"/>
+                <w:sz w:val="18"/>
+                <w:szCs w:val="18"/>
+              </w:rPr>
+              <w:t>ALLE_</w:t>
             </w:r>
             <w:r>
               <w:rPr>
@@ -1244,7 +1755,17 @@
                 <w:sz w:val="18"/>
                 <w:szCs w:val="18"/>
               </w:rPr>
-              <w:t>_LISTE|length &gt; 1 %}</w:t>
+              <w:t>_LISTE|length</w:t>
+            </w:r>
+            <w:proofErr w:type="spellEnd"/>
+            <w:r>
+              <w:rPr>
+                <w:rFonts w:ascii="Consolas" w:hAnsi="Consolas" w:cs="Arial"/>
+                <w:color w:val="00B050"/>
+                <w:sz w:val="18"/>
+                <w:szCs w:val="18"/>
+              </w:rPr>
+              <w:t xml:space="preserve"> &gt; 1 %}</w:t>
             </w:r>
           </w:p>
           <w:p>
@@ -1261,11 +1782,19 @@
                 <w:szCs w:val="22"/>
               </w:rPr>
             </w:pPr>
+            <w:proofErr w:type="gramStart"/>
             <w:r>
               <w:rPr>
                 <w:rStyle w:val="PlatzhalterZchn"/>
               </w:rPr>
-              <w:t>{{ G.NAME }}</w:t>
+              <w:t>{{ G.NAME</w:t>
+            </w:r>
+            <w:proofErr w:type="gramEnd"/>
+            <w:r>
+              <w:rPr>
+                <w:rStyle w:val="PlatzhalterZchn"/>
+              </w:rPr>
+              <w:t xml:space="preserve"> }}</w:t>
             </w:r>
             <w:r>
               <w:t xml:space="preserve">, </w:t>
@@ -1294,7 +1823,27 @@
                 <w:sz w:val="18"/>
                 <w:szCs w:val="18"/>
               </w:rPr>
-              <w:t>{%p if G.VERTRETER_NAME %}</w:t>
+              <w:t xml:space="preserve">{%p </w:t>
+            </w:r>
+            <w:proofErr w:type="spellStart"/>
+            <w:r>
+              <w:rPr>
+                <w:rFonts w:ascii="Consolas" w:hAnsi="Consolas" w:cs="Arial"/>
+                <w:color w:val="00B050"/>
+                <w:sz w:val="18"/>
+                <w:szCs w:val="18"/>
+              </w:rPr>
+              <w:t>if</w:t>
+            </w:r>
+            <w:proofErr w:type="spellEnd"/>
+            <w:r>
+              <w:rPr>
+                <w:rFonts w:ascii="Consolas" w:hAnsi="Consolas" w:cs="Arial"/>
+                <w:color w:val="00B050"/>
+                <w:sz w:val="18"/>
+                <w:szCs w:val="18"/>
+              </w:rPr>
+              <w:t xml:space="preserve"> G.VERTRETER_NAME %}</w:t>
             </w:r>
           </w:p>
           <w:p>
@@ -1312,11 +1861,19 @@
                 <w:color w:val="00B050"/>
               </w:rPr>
             </w:pPr>
+            <w:proofErr w:type="gramStart"/>
             <w:r>
               <w:rPr>
                 <w:rStyle w:val="PlatzhalterZchn"/>
               </w:rPr>
-              <w:t>{{ G.VERTRETER_NAME }}</w:t>
+              <w:t>{{ G.VERTRETER</w:t>
+            </w:r>
+            <w:proofErr w:type="gramEnd"/>
+            <w:r>
+              <w:rPr>
+                <w:rStyle w:val="PlatzhalterZchn"/>
+              </w:rPr>
+              <w:t>_NAME }}</w:t>
             </w:r>
             <w:r>
               <w:t xml:space="preserve">, </w:t>
@@ -1345,7 +1902,27 @@
                 <w:sz w:val="18"/>
                 <w:szCs w:val="18"/>
               </w:rPr>
-              <w:t>{%p endif %}</w:t>
+              <w:t xml:space="preserve">{%p </w:t>
+            </w:r>
+            <w:proofErr w:type="spellStart"/>
+            <w:r>
+              <w:rPr>
+                <w:rFonts w:ascii="Consolas" w:hAnsi="Consolas" w:cs="Arial"/>
+                <w:color w:val="00B050"/>
+                <w:sz w:val="18"/>
+                <w:szCs w:val="18"/>
+              </w:rPr>
+              <w:t>endif</w:t>
+            </w:r>
+            <w:proofErr w:type="spellEnd"/>
+            <w:r>
+              <w:rPr>
+                <w:rFonts w:ascii="Consolas" w:hAnsi="Consolas" w:cs="Arial"/>
+                <w:color w:val="00B050"/>
+                <w:sz w:val="18"/>
+                <w:szCs w:val="18"/>
+              </w:rPr>
+              <w:t xml:space="preserve"> %}</w:t>
             </w:r>
           </w:p>
           <w:p>
@@ -1382,15 +1959,43 @@
                 <w:sz w:val="18"/>
                 <w:szCs w:val="18"/>
               </w:rPr>
-              <w:t xml:space="preserve"> else %}</w:t>
+              <w:t xml:space="preserve"> </w:t>
+            </w:r>
+            <w:proofErr w:type="spellStart"/>
+            <w:r>
+              <w:rPr>
+                <w:rFonts w:ascii="Consolas" w:hAnsi="Consolas" w:cs="Arial"/>
+                <w:color w:val="00B050"/>
+                <w:sz w:val="18"/>
+                <w:szCs w:val="18"/>
+              </w:rPr>
+              <w:t>else</w:t>
+            </w:r>
+            <w:proofErr w:type="spellEnd"/>
+            <w:r>
+              <w:rPr>
+                <w:rFonts w:ascii="Consolas" w:hAnsi="Consolas" w:cs="Arial"/>
+                <w:color w:val="00B050"/>
+                <w:sz w:val="18"/>
+                <w:szCs w:val="18"/>
+              </w:rPr>
+              <w:t xml:space="preserve"> %}</w:t>
             </w:r>
           </w:p>
           <w:p>
+            <w:proofErr w:type="gramStart"/>
             <w:r>
               <w:rPr>
                 <w:rStyle w:val="PlatzhalterZchn"/>
               </w:rPr>
-              <w:t>{{ G.NAME }}</w:t>
+              <w:t>{{ G.NAME</w:t>
+            </w:r>
+            <w:proofErr w:type="gramEnd"/>
+            <w:r>
+              <w:rPr>
+                <w:rStyle w:val="PlatzhalterZchn"/>
+              </w:rPr>
+              <w:t xml:space="preserve"> }}</w:t>
             </w:r>
             <w:r>
               <w:t xml:space="preserve">, </w:t>
@@ -1418,7 +2023,27 @@
                 <w:sz w:val="18"/>
                 <w:szCs w:val="18"/>
               </w:rPr>
-              <w:t>{%p if G.VERTRETER_NAME %}</w:t>
+              <w:t xml:space="preserve">{%p </w:t>
+            </w:r>
+            <w:proofErr w:type="spellStart"/>
+            <w:r>
+              <w:rPr>
+                <w:rFonts w:ascii="Consolas" w:hAnsi="Consolas" w:cs="Arial"/>
+                <w:color w:val="00B050"/>
+                <w:sz w:val="18"/>
+                <w:szCs w:val="18"/>
+              </w:rPr>
+              <w:t>if</w:t>
+            </w:r>
+            <w:proofErr w:type="spellEnd"/>
+            <w:r>
+              <w:rPr>
+                <w:rFonts w:ascii="Consolas" w:hAnsi="Consolas" w:cs="Arial"/>
+                <w:color w:val="00B050"/>
+                <w:sz w:val="18"/>
+                <w:szCs w:val="18"/>
+              </w:rPr>
+              <w:t xml:space="preserve"> G.VERTRETER_NAME %}</w:t>
             </w:r>
           </w:p>
           <w:p>
@@ -1433,11 +2058,19 @@
             <w:pPr>
               <w:ind w:left="37"/>
             </w:pPr>
+            <w:proofErr w:type="gramStart"/>
             <w:r>
               <w:rPr>
                 <w:rStyle w:val="PlatzhalterZchn"/>
               </w:rPr>
-              <w:t>{{ G.VERTRETER_NAME }}</w:t>
+              <w:t>{{ G.VERTRETER</w:t>
+            </w:r>
+            <w:proofErr w:type="gramEnd"/>
+            <w:r>
+              <w:rPr>
+                <w:rStyle w:val="PlatzhalterZchn"/>
+              </w:rPr>
+              <w:t>_NAME }}</w:t>
             </w:r>
             <w:r>
               <w:t xml:space="preserve">, </w:t>
@@ -1465,7 +2098,27 @@
                 <w:sz w:val="18"/>
                 <w:szCs w:val="18"/>
               </w:rPr>
-              <w:t>{%p endif %}</w:t>
+              <w:t xml:space="preserve">{%p </w:t>
+            </w:r>
+            <w:proofErr w:type="spellStart"/>
+            <w:r>
+              <w:rPr>
+                <w:rFonts w:ascii="Consolas" w:hAnsi="Consolas" w:cs="Arial"/>
+                <w:color w:val="00B050"/>
+                <w:sz w:val="18"/>
+                <w:szCs w:val="18"/>
+              </w:rPr>
+              <w:t>endif</w:t>
+            </w:r>
+            <w:proofErr w:type="spellEnd"/>
+            <w:r>
+              <w:rPr>
+                <w:rFonts w:ascii="Consolas" w:hAnsi="Consolas" w:cs="Arial"/>
+                <w:color w:val="00B050"/>
+                <w:sz w:val="18"/>
+                <w:szCs w:val="18"/>
+              </w:rPr>
+              <w:t xml:space="preserve"> %}</w:t>
             </w:r>
           </w:p>
           <w:p>
@@ -1484,7 +2137,27 @@
                 <w:sz w:val="18"/>
                 <w:szCs w:val="18"/>
               </w:rPr>
-              <w:t>{%p endif %}</w:t>
+              <w:t xml:space="preserve">{%p </w:t>
+            </w:r>
+            <w:proofErr w:type="spellStart"/>
+            <w:r>
+              <w:rPr>
+                <w:rFonts w:ascii="Consolas" w:hAnsi="Consolas" w:cs="Arial"/>
+                <w:color w:val="00B050"/>
+                <w:sz w:val="18"/>
+                <w:szCs w:val="18"/>
+              </w:rPr>
+              <w:t>endif</w:t>
+            </w:r>
+            <w:proofErr w:type="spellEnd"/>
+            <w:r>
+              <w:rPr>
+                <w:rFonts w:ascii="Consolas" w:hAnsi="Consolas" w:cs="Arial"/>
+                <w:color w:val="00B050"/>
+                <w:sz w:val="18"/>
+                <w:szCs w:val="18"/>
+              </w:rPr>
+              <w:t xml:space="preserve"> %}</w:t>
             </w:r>
           </w:p>
           <w:p>
@@ -1503,7 +2176,27 @@
                 <w:sz w:val="18"/>
                 <w:szCs w:val="18"/>
               </w:rPr>
-              <w:t>{%p endfor %}</w:t>
+              <w:t xml:space="preserve">{%p </w:t>
+            </w:r>
+            <w:proofErr w:type="spellStart"/>
+            <w:r>
+              <w:rPr>
+                <w:rFonts w:ascii="Consolas" w:hAnsi="Consolas" w:cs="Arial"/>
+                <w:color w:val="00B050"/>
+                <w:sz w:val="18"/>
+                <w:szCs w:val="18"/>
+              </w:rPr>
+              <w:t>endfor</w:t>
+            </w:r>
+            <w:proofErr w:type="spellEnd"/>
+            <w:r>
+              <w:rPr>
+                <w:rFonts w:ascii="Consolas" w:hAnsi="Consolas" w:cs="Arial"/>
+                <w:color w:val="00B050"/>
+                <w:sz w:val="18"/>
+                <w:szCs w:val="18"/>
+              </w:rPr>
+              <w:t xml:space="preserve"> %}</w:t>
             </w:r>
           </w:p>
           <w:p>
@@ -1522,7 +2215,17 @@
                 <w:sz w:val="18"/>
                 <w:szCs w:val="18"/>
               </w:rPr>
-              <w:t>{%p el</w:t>
+              <w:t xml:space="preserve">{%p </w:t>
+            </w:r>
+            <w:proofErr w:type="spellStart"/>
+            <w:r>
+              <w:rPr>
+                <w:rFonts w:ascii="Consolas" w:hAnsi="Consolas" w:cs="Arial"/>
+                <w:color w:val="00B050"/>
+                <w:sz w:val="18"/>
+                <w:szCs w:val="18"/>
+              </w:rPr>
+              <w:t>el</w:t>
             </w:r>
             <w:r>
               <w:rPr>
@@ -1531,7 +2234,17 @@
                 <w:sz w:val="18"/>
                 <w:szCs w:val="18"/>
               </w:rPr>
-              <w:t xml:space="preserve">if </w:t>
+              <w:t>if</w:t>
+            </w:r>
+            <w:proofErr w:type="spellEnd"/>
+            <w:r>
+              <w:rPr>
+                <w:rFonts w:ascii="Consolas" w:hAnsi="Consolas"/>
+                <w:color w:val="00B050"/>
+                <w:sz w:val="18"/>
+                <w:szCs w:val="18"/>
+              </w:rPr>
+              <w:t xml:space="preserve"> </w:t>
             </w:r>
             <w:r>
               <w:rPr>
@@ -1592,7 +2305,27 @@
                 <w:sz w:val="18"/>
                 <w:szCs w:val="18"/>
               </w:rPr>
-              <w:t xml:space="preserve"> elif </w:t>
+              <w:t xml:space="preserve"> </w:t>
+            </w:r>
+            <w:proofErr w:type="spellStart"/>
+            <w:r>
+              <w:rPr>
+                <w:rFonts w:ascii="Consolas" w:hAnsi="Consolas"/>
+                <w:color w:val="00B050"/>
+                <w:sz w:val="18"/>
+                <w:szCs w:val="18"/>
+              </w:rPr>
+              <w:t>elif</w:t>
+            </w:r>
+            <w:proofErr w:type="spellEnd"/>
+            <w:r>
+              <w:rPr>
+                <w:rFonts w:ascii="Consolas" w:hAnsi="Consolas"/>
+                <w:color w:val="00B050"/>
+                <w:sz w:val="18"/>
+                <w:szCs w:val="18"/>
+              </w:rPr>
+              <w:t xml:space="preserve"> </w:t>
             </w:r>
             <w:r>
               <w:rPr>
@@ -1652,7 +2385,27 @@
                 <w:sz w:val="18"/>
                 <w:szCs w:val="18"/>
               </w:rPr>
-              <w:t xml:space="preserve"> else %}</w:t>
+              <w:t xml:space="preserve"> </w:t>
+            </w:r>
+            <w:proofErr w:type="spellStart"/>
+            <w:r>
+              <w:rPr>
+                <w:rFonts w:ascii="Consolas" w:hAnsi="Consolas"/>
+                <w:color w:val="00B050"/>
+                <w:sz w:val="18"/>
+                <w:szCs w:val="18"/>
+              </w:rPr>
+              <w:t>else</w:t>
+            </w:r>
+            <w:proofErr w:type="spellEnd"/>
+            <w:r>
+              <w:rPr>
+                <w:rFonts w:ascii="Consolas" w:hAnsi="Consolas"/>
+                <w:color w:val="00B050"/>
+                <w:sz w:val="18"/>
+                <w:szCs w:val="18"/>
+              </w:rPr>
+              <w:t xml:space="preserve"> %}</w:t>
             </w:r>
           </w:p>
           <w:p>
@@ -1668,7 +2421,27 @@
                 <w:sz w:val="18"/>
                 <w:szCs w:val="18"/>
               </w:rPr>
-              <w:t>{%p endif %}</w:t>
+              <w:t xml:space="preserve">{%p </w:t>
+            </w:r>
+            <w:proofErr w:type="spellStart"/>
+            <w:r>
+              <w:rPr>
+                <w:rFonts w:ascii="Consolas" w:hAnsi="Consolas" w:cs="Arial"/>
+                <w:color w:val="00B050"/>
+                <w:sz w:val="18"/>
+                <w:szCs w:val="18"/>
+              </w:rPr>
+              <w:t>endif</w:t>
+            </w:r>
+            <w:proofErr w:type="spellEnd"/>
+            <w:r>
+              <w:rPr>
+                <w:rFonts w:ascii="Consolas" w:hAnsi="Consolas" w:cs="Arial"/>
+                <w:color w:val="00B050"/>
+                <w:sz w:val="18"/>
+                <w:szCs w:val="18"/>
+              </w:rPr>
+              <w:t xml:space="preserve"> %}</w:t>
             </w:r>
             <w:bookmarkEnd w:id="0"/>
           </w:p>
@@ -1723,7 +2496,27 @@
                 <w:sz w:val="18"/>
                 <w:szCs w:val="18"/>
               </w:rPr>
-              <w:t xml:space="preserve">{%p if </w:t>
+              <w:t xml:space="preserve">{%p </w:t>
+            </w:r>
+            <w:proofErr w:type="spellStart"/>
+            <w:r>
+              <w:rPr>
+                <w:rFonts w:ascii="Consolas" w:hAnsi="Consolas" w:cs="Arial"/>
+                <w:color w:val="00B050"/>
+                <w:sz w:val="18"/>
+                <w:szCs w:val="18"/>
+              </w:rPr>
+              <w:t>if</w:t>
+            </w:r>
+            <w:proofErr w:type="spellEnd"/>
+            <w:r>
+              <w:rPr>
+                <w:rFonts w:ascii="Consolas" w:hAnsi="Consolas" w:cs="Arial"/>
+                <w:color w:val="00B050"/>
+                <w:sz w:val="18"/>
+                <w:szCs w:val="18"/>
+              </w:rPr>
+              <w:t xml:space="preserve"> </w:t>
             </w:r>
             <w:r>
               <w:rPr>
@@ -1778,7 +2571,27 @@
                 <w:sz w:val="18"/>
                 <w:szCs w:val="18"/>
               </w:rPr>
-              <w:t>{%p for G in ALLE_</w:t>
+              <w:t xml:space="preserve">{%p </w:t>
+            </w:r>
+            <w:proofErr w:type="spellStart"/>
+            <w:r>
+              <w:rPr>
+                <w:rFonts w:ascii="Consolas" w:hAnsi="Consolas" w:cs="Arial"/>
+                <w:color w:val="00B050"/>
+                <w:sz w:val="18"/>
+                <w:szCs w:val="18"/>
+              </w:rPr>
+              <w:t>for</w:t>
+            </w:r>
+            <w:proofErr w:type="spellEnd"/>
+            <w:r>
+              <w:rPr>
+                <w:rFonts w:ascii="Consolas" w:hAnsi="Consolas" w:cs="Arial"/>
+                <w:color w:val="00B050"/>
+                <w:sz w:val="18"/>
+                <w:szCs w:val="18"/>
+              </w:rPr>
+              <w:t xml:space="preserve"> G in ALLE_</w:t>
             </w:r>
             <w:r>
               <w:rPr>
@@ -1834,7 +2647,37 @@
                 <w:sz w:val="18"/>
                 <w:szCs w:val="18"/>
               </w:rPr>
-              <w:t xml:space="preserve"> if ALLE_</w:t>
+              <w:t xml:space="preserve"> </w:t>
+            </w:r>
+            <w:proofErr w:type="spellStart"/>
+            <w:r>
+              <w:rPr>
+                <w:rFonts w:ascii="Consolas" w:hAnsi="Consolas" w:cs="Arial"/>
+                <w:color w:val="00B050"/>
+                <w:sz w:val="18"/>
+                <w:szCs w:val="18"/>
+              </w:rPr>
+              <w:t>if</w:t>
+            </w:r>
+            <w:proofErr w:type="spellEnd"/>
+            <w:r>
+              <w:rPr>
+                <w:rFonts w:ascii="Consolas" w:hAnsi="Consolas" w:cs="Arial"/>
+                <w:color w:val="00B050"/>
+                <w:sz w:val="18"/>
+                <w:szCs w:val="18"/>
+              </w:rPr>
+              <w:t xml:space="preserve"> </w:t>
+            </w:r>
+            <w:proofErr w:type="spellStart"/>
+            <w:r>
+              <w:rPr>
+                <w:rFonts w:ascii="Consolas" w:hAnsi="Consolas" w:cs="Arial"/>
+                <w:color w:val="00B050"/>
+                <w:sz w:val="18"/>
+                <w:szCs w:val="18"/>
+              </w:rPr>
+              <w:t>ALLE_</w:t>
             </w:r>
             <w:r>
               <w:rPr>
@@ -1852,7 +2695,17 @@
                 <w:sz w:val="18"/>
                 <w:szCs w:val="18"/>
               </w:rPr>
-              <w:t>_LISTE|length &gt; 1 %}</w:t>
+              <w:t>_LISTE|length</w:t>
+            </w:r>
+            <w:proofErr w:type="spellEnd"/>
+            <w:r>
+              <w:rPr>
+                <w:rFonts w:ascii="Consolas" w:hAnsi="Consolas" w:cs="Arial"/>
+                <w:color w:val="00B050"/>
+                <w:sz w:val="18"/>
+                <w:szCs w:val="18"/>
+              </w:rPr>
+              <w:t xml:space="preserve"> &gt; 1 %}</w:t>
             </w:r>
           </w:p>
           <w:p>
@@ -1869,11 +2722,19 @@
                 <w:szCs w:val="22"/>
               </w:rPr>
             </w:pPr>
+            <w:proofErr w:type="gramStart"/>
             <w:r>
               <w:rPr>
                 <w:rStyle w:val="PlatzhalterZchn"/>
               </w:rPr>
-              <w:t>{{ G.NAME }}</w:t>
+              <w:t>{{ G.NAME</w:t>
+            </w:r>
+            <w:proofErr w:type="gramEnd"/>
+            <w:r>
+              <w:rPr>
+                <w:rStyle w:val="PlatzhalterZchn"/>
+              </w:rPr>
+              <w:t xml:space="preserve"> }}</w:t>
             </w:r>
             <w:r>
               <w:t xml:space="preserve">, </w:t>
@@ -1902,7 +2763,27 @@
                 <w:sz w:val="18"/>
                 <w:szCs w:val="18"/>
               </w:rPr>
-              <w:t>{%p if G.VERTRETER_NAME %}</w:t>
+              <w:t xml:space="preserve">{%p </w:t>
+            </w:r>
+            <w:proofErr w:type="spellStart"/>
+            <w:r>
+              <w:rPr>
+                <w:rFonts w:ascii="Consolas" w:hAnsi="Consolas" w:cs="Arial"/>
+                <w:color w:val="00B050"/>
+                <w:sz w:val="18"/>
+                <w:szCs w:val="18"/>
+              </w:rPr>
+              <w:t>if</w:t>
+            </w:r>
+            <w:proofErr w:type="spellEnd"/>
+            <w:r>
+              <w:rPr>
+                <w:rFonts w:ascii="Consolas" w:hAnsi="Consolas" w:cs="Arial"/>
+                <w:color w:val="00B050"/>
+                <w:sz w:val="18"/>
+                <w:szCs w:val="18"/>
+              </w:rPr>
+              <w:t xml:space="preserve"> G.VERTRETER_NAME %}</w:t>
             </w:r>
           </w:p>
           <w:p>
@@ -1917,11 +2798,19 @@
             <w:pPr>
               <w:ind w:left="357"/>
             </w:pPr>
+            <w:proofErr w:type="gramStart"/>
             <w:r>
               <w:rPr>
                 <w:rStyle w:val="PlatzhalterZchn"/>
               </w:rPr>
-              <w:t>{{ G.VERTRETER_NAME }}</w:t>
+              <w:t>{{ G.VERTRETER</w:t>
+            </w:r>
+            <w:proofErr w:type="gramEnd"/>
+            <w:r>
+              <w:rPr>
+                <w:rStyle w:val="PlatzhalterZchn"/>
+              </w:rPr>
+              <w:t>_NAME }}</w:t>
             </w:r>
             <w:r>
               <w:t xml:space="preserve">, </w:t>
@@ -1950,7 +2839,27 @@
                 <w:sz w:val="18"/>
                 <w:szCs w:val="18"/>
               </w:rPr>
-              <w:t>{%p endif %}</w:t>
+              <w:t xml:space="preserve">{%p </w:t>
+            </w:r>
+            <w:proofErr w:type="spellStart"/>
+            <w:r>
+              <w:rPr>
+                <w:rFonts w:ascii="Consolas" w:hAnsi="Consolas" w:cs="Arial"/>
+                <w:color w:val="00B050"/>
+                <w:sz w:val="18"/>
+                <w:szCs w:val="18"/>
+              </w:rPr>
+              <w:t>endif</w:t>
+            </w:r>
+            <w:proofErr w:type="spellEnd"/>
+            <w:r>
+              <w:rPr>
+                <w:rFonts w:ascii="Consolas" w:hAnsi="Consolas" w:cs="Arial"/>
+                <w:color w:val="00B050"/>
+                <w:sz w:val="18"/>
+                <w:szCs w:val="18"/>
+              </w:rPr>
+              <w:t xml:space="preserve"> %}</w:t>
             </w:r>
           </w:p>
           <w:p>
@@ -1987,15 +2896,43 @@
                 <w:sz w:val="18"/>
                 <w:szCs w:val="18"/>
               </w:rPr>
-              <w:t xml:space="preserve"> else %}</w:t>
+              <w:t xml:space="preserve"> </w:t>
+            </w:r>
+            <w:proofErr w:type="spellStart"/>
+            <w:r>
+              <w:rPr>
+                <w:rFonts w:ascii="Consolas" w:hAnsi="Consolas" w:cs="Arial"/>
+                <w:color w:val="00B050"/>
+                <w:sz w:val="18"/>
+                <w:szCs w:val="18"/>
+              </w:rPr>
+              <w:t>else</w:t>
+            </w:r>
+            <w:proofErr w:type="spellEnd"/>
+            <w:r>
+              <w:rPr>
+                <w:rFonts w:ascii="Consolas" w:hAnsi="Consolas" w:cs="Arial"/>
+                <w:color w:val="00B050"/>
+                <w:sz w:val="18"/>
+                <w:szCs w:val="18"/>
+              </w:rPr>
+              <w:t xml:space="preserve"> %}</w:t>
             </w:r>
           </w:p>
           <w:p>
+            <w:proofErr w:type="gramStart"/>
             <w:r>
               <w:rPr>
                 <w:rStyle w:val="PlatzhalterZchn"/>
               </w:rPr>
-              <w:t>{{ G.NAME }}</w:t>
+              <w:t>{{ G.NAME</w:t>
+            </w:r>
+            <w:proofErr w:type="gramEnd"/>
+            <w:r>
+              <w:rPr>
+                <w:rStyle w:val="PlatzhalterZchn"/>
+              </w:rPr>
+              <w:t xml:space="preserve"> }}</w:t>
             </w:r>
             <w:r>
               <w:t xml:space="preserve">, </w:t>
@@ -2023,7 +2960,27 @@
                 <w:sz w:val="18"/>
                 <w:szCs w:val="18"/>
               </w:rPr>
-              <w:t>{%p if G.VERTRETER_NAME %}</w:t>
+              <w:t xml:space="preserve">{%p </w:t>
+            </w:r>
+            <w:proofErr w:type="spellStart"/>
+            <w:r>
+              <w:rPr>
+                <w:rFonts w:ascii="Consolas" w:hAnsi="Consolas" w:cs="Arial"/>
+                <w:color w:val="00B050"/>
+                <w:sz w:val="18"/>
+                <w:szCs w:val="18"/>
+              </w:rPr>
+              <w:t>if</w:t>
+            </w:r>
+            <w:proofErr w:type="spellEnd"/>
+            <w:r>
+              <w:rPr>
+                <w:rFonts w:ascii="Consolas" w:hAnsi="Consolas" w:cs="Arial"/>
+                <w:color w:val="00B050"/>
+                <w:sz w:val="18"/>
+                <w:szCs w:val="18"/>
+              </w:rPr>
+              <w:t xml:space="preserve"> G.VERTRETER_NAME %}</w:t>
             </w:r>
           </w:p>
           <w:p>
@@ -2038,11 +2995,19 @@
             <w:pPr>
               <w:ind w:left="37"/>
             </w:pPr>
+            <w:proofErr w:type="gramStart"/>
             <w:r>
               <w:rPr>
                 <w:rStyle w:val="PlatzhalterZchn"/>
               </w:rPr>
-              <w:t>{{ G.VERTRETER_NAME }}</w:t>
+              <w:t>{{ G.VERTRETER</w:t>
+            </w:r>
+            <w:proofErr w:type="gramEnd"/>
+            <w:r>
+              <w:rPr>
+                <w:rStyle w:val="PlatzhalterZchn"/>
+              </w:rPr>
+              <w:t>_NAME }}</w:t>
             </w:r>
             <w:r>
               <w:t xml:space="preserve">, </w:t>
@@ -2070,7 +3035,27 @@
                 <w:sz w:val="18"/>
                 <w:szCs w:val="18"/>
               </w:rPr>
-              <w:t>{%p endif %}</w:t>
+              <w:t xml:space="preserve">{%p </w:t>
+            </w:r>
+            <w:proofErr w:type="spellStart"/>
+            <w:r>
+              <w:rPr>
+                <w:rFonts w:ascii="Consolas" w:hAnsi="Consolas" w:cs="Arial"/>
+                <w:color w:val="00B050"/>
+                <w:sz w:val="18"/>
+                <w:szCs w:val="18"/>
+              </w:rPr>
+              <w:t>endif</w:t>
+            </w:r>
+            <w:proofErr w:type="spellEnd"/>
+            <w:r>
+              <w:rPr>
+                <w:rFonts w:ascii="Consolas" w:hAnsi="Consolas" w:cs="Arial"/>
+                <w:color w:val="00B050"/>
+                <w:sz w:val="18"/>
+                <w:szCs w:val="18"/>
+              </w:rPr>
+              <w:t xml:space="preserve"> %}</w:t>
             </w:r>
           </w:p>
           <w:p>
@@ -2089,7 +3074,27 @@
                 <w:sz w:val="18"/>
                 <w:szCs w:val="18"/>
               </w:rPr>
-              <w:t>{%p endif %}</w:t>
+              <w:t xml:space="preserve">{%p </w:t>
+            </w:r>
+            <w:proofErr w:type="spellStart"/>
+            <w:r>
+              <w:rPr>
+                <w:rFonts w:ascii="Consolas" w:hAnsi="Consolas" w:cs="Arial"/>
+                <w:color w:val="00B050"/>
+                <w:sz w:val="18"/>
+                <w:szCs w:val="18"/>
+              </w:rPr>
+              <w:t>endif</w:t>
+            </w:r>
+            <w:proofErr w:type="spellEnd"/>
+            <w:r>
+              <w:rPr>
+                <w:rFonts w:ascii="Consolas" w:hAnsi="Consolas" w:cs="Arial"/>
+                <w:color w:val="00B050"/>
+                <w:sz w:val="18"/>
+                <w:szCs w:val="18"/>
+              </w:rPr>
+              <w:t xml:space="preserve"> %}</w:t>
             </w:r>
           </w:p>
           <w:p>
@@ -2108,7 +3113,27 @@
                 <w:sz w:val="18"/>
                 <w:szCs w:val="18"/>
               </w:rPr>
-              <w:t>{%p endfor %}</w:t>
+              <w:t xml:space="preserve">{%p </w:t>
+            </w:r>
+            <w:proofErr w:type="spellStart"/>
+            <w:r>
+              <w:rPr>
+                <w:rFonts w:ascii="Consolas" w:hAnsi="Consolas" w:cs="Arial"/>
+                <w:color w:val="00B050"/>
+                <w:sz w:val="18"/>
+                <w:szCs w:val="18"/>
+              </w:rPr>
+              <w:t>endfor</w:t>
+            </w:r>
+            <w:proofErr w:type="spellEnd"/>
+            <w:r>
+              <w:rPr>
+                <w:rFonts w:ascii="Consolas" w:hAnsi="Consolas" w:cs="Arial"/>
+                <w:color w:val="00B050"/>
+                <w:sz w:val="18"/>
+                <w:szCs w:val="18"/>
+              </w:rPr>
+              <w:t xml:space="preserve"> %}</w:t>
             </w:r>
           </w:p>
           <w:p>
@@ -2127,7 +3152,17 @@
                 <w:sz w:val="18"/>
                 <w:szCs w:val="18"/>
               </w:rPr>
-              <w:t>{%p el</w:t>
+              <w:t xml:space="preserve">{%p </w:t>
+            </w:r>
+            <w:proofErr w:type="spellStart"/>
+            <w:r>
+              <w:rPr>
+                <w:rFonts w:ascii="Consolas" w:hAnsi="Consolas" w:cs="Arial"/>
+                <w:color w:val="00B050"/>
+                <w:sz w:val="18"/>
+                <w:szCs w:val="18"/>
+              </w:rPr>
+              <w:t>el</w:t>
             </w:r>
             <w:r>
               <w:rPr>
@@ -2136,7 +3171,17 @@
                 <w:sz w:val="18"/>
                 <w:szCs w:val="18"/>
               </w:rPr>
-              <w:t xml:space="preserve">if </w:t>
+              <w:t>if</w:t>
+            </w:r>
+            <w:proofErr w:type="spellEnd"/>
+            <w:r>
+              <w:rPr>
+                <w:rFonts w:ascii="Consolas" w:hAnsi="Consolas"/>
+                <w:color w:val="00B050"/>
+                <w:sz w:val="18"/>
+                <w:szCs w:val="18"/>
+              </w:rPr>
+              <w:t xml:space="preserve"> </w:t>
             </w:r>
             <w:r>
               <w:rPr>
@@ -2196,7 +3241,27 @@
                 <w:sz w:val="18"/>
                 <w:szCs w:val="18"/>
               </w:rPr>
-              <w:t xml:space="preserve"> elif </w:t>
+              <w:t xml:space="preserve"> </w:t>
+            </w:r>
+            <w:proofErr w:type="spellStart"/>
+            <w:r>
+              <w:rPr>
+                <w:rFonts w:ascii="Consolas" w:hAnsi="Consolas"/>
+                <w:color w:val="00B050"/>
+                <w:sz w:val="18"/>
+                <w:szCs w:val="18"/>
+              </w:rPr>
+              <w:t>elif</w:t>
+            </w:r>
+            <w:proofErr w:type="spellEnd"/>
+            <w:r>
+              <w:rPr>
+                <w:rFonts w:ascii="Consolas" w:hAnsi="Consolas"/>
+                <w:color w:val="00B050"/>
+                <w:sz w:val="18"/>
+                <w:szCs w:val="18"/>
+              </w:rPr>
+              <w:t xml:space="preserve"> </w:t>
             </w:r>
             <w:r>
               <w:rPr>
@@ -2256,7 +3321,27 @@
                 <w:sz w:val="18"/>
                 <w:szCs w:val="18"/>
               </w:rPr>
-              <w:t xml:space="preserve"> else %}</w:t>
+              <w:t xml:space="preserve"> </w:t>
+            </w:r>
+            <w:proofErr w:type="spellStart"/>
+            <w:r>
+              <w:rPr>
+                <w:rFonts w:ascii="Consolas" w:hAnsi="Consolas"/>
+                <w:color w:val="00B050"/>
+                <w:sz w:val="18"/>
+                <w:szCs w:val="18"/>
+              </w:rPr>
+              <w:t>else</w:t>
+            </w:r>
+            <w:proofErr w:type="spellEnd"/>
+            <w:r>
+              <w:rPr>
+                <w:rFonts w:ascii="Consolas" w:hAnsi="Consolas"/>
+                <w:color w:val="00B050"/>
+                <w:sz w:val="18"/>
+                <w:szCs w:val="18"/>
+              </w:rPr>
+              <w:t xml:space="preserve"> %}</w:t>
             </w:r>
           </w:p>
           <w:p>
@@ -2272,7 +3357,27 @@
                 <w:sz w:val="18"/>
                 <w:szCs w:val="18"/>
               </w:rPr>
-              <w:t>{%p endif %}</w:t>
+              <w:t xml:space="preserve">{%p </w:t>
+            </w:r>
+            <w:proofErr w:type="spellStart"/>
+            <w:r>
+              <w:rPr>
+                <w:rFonts w:ascii="Consolas" w:hAnsi="Consolas" w:cs="Arial"/>
+                <w:color w:val="00B050"/>
+                <w:sz w:val="18"/>
+                <w:szCs w:val="18"/>
+              </w:rPr>
+              <w:t>endif</w:t>
+            </w:r>
+            <w:proofErr w:type="spellEnd"/>
+            <w:r>
+              <w:rPr>
+                <w:rFonts w:ascii="Consolas" w:hAnsi="Consolas" w:cs="Arial"/>
+                <w:color w:val="00B050"/>
+                <w:sz w:val="18"/>
+                <w:szCs w:val="18"/>
+              </w:rPr>
+              <w:t xml:space="preserve"> %}</w:t>
             </w:r>
           </w:p>
         </w:tc>
@@ -2322,8 +3427,13 @@
             <w:pPr>
               <w:pStyle w:val="Platzhalter"/>
             </w:pPr>
-            <w:r>
-              <w:t>{{ BESCHREIBUNG_BAUVORHABEN }}</w:t>
+            <w:proofErr w:type="gramStart"/>
+            <w:r>
+              <w:t>{{ BESCHREIBUNG</w:t>
+            </w:r>
+            <w:proofErr w:type="gramEnd"/>
+            <w:r>
+              <w:t>_BAUVORHABEN }}</w:t>
             </w:r>
           </w:p>
         </w:tc>
@@ -2368,8 +3478,13 @@
               </w:rPr>
             </w:pPr>
             <w:bookmarkStart w:id="1" w:name="_Hlk176878812"/>
-            <w:r>
-              <w:t>{{ ADRESSE }}</w:t>
+            <w:proofErr w:type="gramStart"/>
+            <w:r>
+              <w:t>{{ ADRESSE</w:t>
+            </w:r>
+            <w:proofErr w:type="gramEnd"/>
+            <w:r>
+              <w:t xml:space="preserve"> }}</w:t>
             </w:r>
             <w:bookmarkEnd w:id="1"/>
           </w:p>
@@ -2420,12 +3535,14 @@
             <w:pPr>
               <w:pStyle w:val="Platzhalter"/>
             </w:pPr>
+            <w:proofErr w:type="gramStart"/>
             <w:r>
               <w:t xml:space="preserve">{{ </w:t>
             </w:r>
             <w:r>
               <w:t>GRUNDSTUECK</w:t>
             </w:r>
+            <w:proofErr w:type="gramEnd"/>
             <w:r>
               <w:t xml:space="preserve"> }}</w:t>
             </w:r>
@@ -2477,8 +3594,13 @@
             <w:pPr>
               <w:pStyle w:val="Platzhalter"/>
             </w:pPr>
-            <w:r>
-              <w:t>{{ BAUEINGABE_DATUM }}</w:t>
+            <w:proofErr w:type="gramStart"/>
+            <w:r>
+              <w:t>{{ BAUEINGABE</w:t>
+            </w:r>
+            <w:proofErr w:type="gramEnd"/>
+            <w:r>
+              <w:t>_DATUM }}</w:t>
             </w:r>
           </w:p>
         </w:tc>
@@ -2502,7 +3624,27 @@
           <w:sz w:val="18"/>
           <w:szCs w:val="18"/>
         </w:rPr>
-        <w:t xml:space="preserve">{%p for </w:t>
+        <w:t xml:space="preserve">{%p </w:t>
+      </w:r>
+      <w:proofErr w:type="spellStart"/>
+      <w:r>
+        <w:rPr>
+          <w:rFonts w:ascii="Consolas" w:hAnsi="Consolas" w:cs="Arial"/>
+          <w:color w:val="00B050"/>
+          <w:sz w:val="18"/>
+          <w:szCs w:val="18"/>
+        </w:rPr>
+        <w:t>for</w:t>
+      </w:r>
+      <w:proofErr w:type="spellEnd"/>
+      <w:r>
+        <w:rPr>
+          <w:rFonts w:ascii="Consolas" w:hAnsi="Consolas" w:cs="Arial"/>
+          <w:color w:val="00B050"/>
+          <w:sz w:val="18"/>
+          <w:szCs w:val="18"/>
+        </w:rPr>
+        <w:t xml:space="preserve"> </w:t>
       </w:r>
       <w:r>
         <w:rPr>
@@ -2557,7 +3699,49 @@
           <w:sz w:val="18"/>
           <w:szCs w:val="18"/>
         </w:rPr>
-        <w:t>{%p if loop.first %}</w:t>
+        <w:t xml:space="preserve">{%p </w:t>
+      </w:r>
+      <w:proofErr w:type="spellStart"/>
+      <w:r>
+        <w:rPr>
+          <w:rFonts w:ascii="Consolas" w:hAnsi="Consolas" w:cs="Arial"/>
+          <w:color w:val="00B050"/>
+          <w:sz w:val="18"/>
+          <w:szCs w:val="18"/>
+        </w:rPr>
+        <w:t>if</w:t>
+      </w:r>
+      <w:proofErr w:type="spellEnd"/>
+      <w:r>
+        <w:rPr>
+          <w:rFonts w:ascii="Consolas" w:hAnsi="Consolas" w:cs="Arial"/>
+          <w:color w:val="00B050"/>
+          <w:sz w:val="18"/>
+          <w:szCs w:val="18"/>
+        </w:rPr>
+        <w:t xml:space="preserve"> </w:t>
+      </w:r>
+      <w:proofErr w:type="spellStart"/>
+      <w:proofErr w:type="gramStart"/>
+      <w:r>
+        <w:rPr>
+          <w:rFonts w:ascii="Consolas" w:hAnsi="Consolas" w:cs="Arial"/>
+          <w:color w:val="00B050"/>
+          <w:sz w:val="18"/>
+          <w:szCs w:val="18"/>
+        </w:rPr>
+        <w:t>loop.first</w:t>
+      </w:r>
+      <w:proofErr w:type="spellEnd"/>
+      <w:proofErr w:type="gramEnd"/>
+      <w:r>
+        <w:rPr>
+          <w:rFonts w:ascii="Consolas" w:hAnsi="Consolas" w:cs="Arial"/>
+          <w:color w:val="00B050"/>
+          <w:sz w:val="18"/>
+          <w:szCs w:val="18"/>
+        </w:rPr>
+        <w:t xml:space="preserve"> %}</w:t>
       </w:r>
     </w:p>
     <w:p>
@@ -2578,6 +3762,7 @@
         </w:rPr>
         <w:t xml:space="preserve">{%p </w:t>
       </w:r>
+      <w:proofErr w:type="spellStart"/>
       <w:r>
         <w:rPr>
           <w:rFonts w:ascii="Consolas" w:hAnsi="Consolas" w:cs="Arial"/>
@@ -2587,6 +3772,7 @@
         </w:rPr>
         <w:t>if</w:t>
       </w:r>
+      <w:proofErr w:type="spellEnd"/>
       <w:r>
         <w:rPr>
           <w:rFonts w:ascii="Consolas" w:hAnsi="Consolas" w:cs="Arial"/>
@@ -2619,11 +3805,19 @@
       <w:r>
         <w:t xml:space="preserve">Sehr geehrter </w:t>
       </w:r>
+      <w:proofErr w:type="gramStart"/>
       <w:r>
         <w:rPr>
           <w:rStyle w:val="PlatzhalterZchn"/>
         </w:rPr>
-        <w:t>{{ G.ANREDE }}</w:t>
+        <w:t>{{ G.ANREDE</w:t>
+      </w:r>
+      <w:proofErr w:type="gramEnd"/>
+      <w:r>
+        <w:rPr>
+          <w:rStyle w:val="PlatzhalterZchn"/>
+        </w:rPr>
+        <w:t xml:space="preserve"> }}</w:t>
       </w:r>
       <w:r>
         <w:t xml:space="preserve"> </w:t>
@@ -2653,6 +3847,7 @@
         </w:rPr>
         <w:t xml:space="preserve">{%p </w:t>
       </w:r>
+      <w:proofErr w:type="spellStart"/>
       <w:r>
         <w:rPr>
           <w:rFonts w:ascii="Consolas" w:hAnsi="Consolas" w:cs="Arial"/>
@@ -2660,7 +3855,17 @@
           <w:sz w:val="18"/>
           <w:szCs w:val="18"/>
         </w:rPr>
-        <w:t>elif G.ANREDE ==</w:t>
+        <w:t>elif</w:t>
+      </w:r>
+      <w:proofErr w:type="spellEnd"/>
+      <w:r>
+        <w:rPr>
+          <w:rFonts w:ascii="Consolas" w:hAnsi="Consolas" w:cs="Arial"/>
+          <w:color w:val="00B050"/>
+          <w:sz w:val="18"/>
+          <w:szCs w:val="18"/>
+        </w:rPr>
+        <w:t xml:space="preserve"> G.ANREDE ==</w:t>
       </w:r>
       <w:r>
         <w:rPr>
@@ -2685,11 +3890,19 @@
       <w:r>
         <w:t xml:space="preserve">Sehr geehrte </w:t>
       </w:r>
+      <w:proofErr w:type="gramStart"/>
       <w:r>
         <w:rPr>
           <w:rStyle w:val="PlatzhalterZchn"/>
         </w:rPr>
-        <w:t>{{ G.ANREDE }}</w:t>
+        <w:t>{{ G.ANREDE</w:t>
+      </w:r>
+      <w:proofErr w:type="gramEnd"/>
+      <w:r>
+        <w:rPr>
+          <w:rStyle w:val="PlatzhalterZchn"/>
+        </w:rPr>
+        <w:t xml:space="preserve"> }}</w:t>
       </w:r>
       <w:r>
         <w:t xml:space="preserve"> </w:t>
@@ -2717,7 +3930,27 @@
           <w:sz w:val="18"/>
           <w:szCs w:val="18"/>
         </w:rPr>
-        <w:t>{%p else %}</w:t>
+        <w:t xml:space="preserve">{%p </w:t>
+      </w:r>
+      <w:proofErr w:type="spellStart"/>
+      <w:r>
+        <w:rPr>
+          <w:rFonts w:ascii="Consolas" w:hAnsi="Consolas" w:cs="Arial"/>
+          <w:color w:val="00B050"/>
+          <w:sz w:val="18"/>
+          <w:szCs w:val="18"/>
+        </w:rPr>
+        <w:t>else</w:t>
+      </w:r>
+      <w:proofErr w:type="spellEnd"/>
+      <w:r>
+        <w:rPr>
+          <w:rFonts w:ascii="Consolas" w:hAnsi="Consolas" w:cs="Arial"/>
+          <w:color w:val="00B050"/>
+          <w:sz w:val="18"/>
+          <w:szCs w:val="18"/>
+        </w:rPr>
+        <w:t xml:space="preserve"> %}</w:t>
       </w:r>
     </w:p>
     <w:p>
@@ -2741,18 +3974,9 @@
           <w:sz w:val="18"/>
           <w:szCs w:val="18"/>
         </w:rPr>
-        <w:t>{%p endif %}</w:t>
+        <w:t xml:space="preserve">{%p </w:t>
       </w:r>
-    </w:p>
-    <w:p>
-      <w:pPr>
-        <w:rPr>
-          <w:rFonts w:ascii="Consolas" w:hAnsi="Consolas"/>
-          <w:color w:val="00B050"/>
-          <w:sz w:val="18"/>
-          <w:szCs w:val="18"/>
-        </w:rPr>
-      </w:pPr>
+      <w:proofErr w:type="spellStart"/>
       <w:r>
         <w:rPr>
           <w:rFonts w:ascii="Consolas" w:hAnsi="Consolas"/>
@@ -2760,7 +3984,56 @@
           <w:sz w:val="18"/>
           <w:szCs w:val="18"/>
         </w:rPr>
-        <w:t>{%p endif %}</w:t>
+        <w:t>endif</w:t>
+      </w:r>
+      <w:proofErr w:type="spellEnd"/>
+      <w:r>
+        <w:rPr>
+          <w:rFonts w:ascii="Consolas" w:hAnsi="Consolas"/>
+          <w:color w:val="00B050"/>
+          <w:sz w:val="18"/>
+          <w:szCs w:val="18"/>
+        </w:rPr>
+        <w:t xml:space="preserve"> %}</w:t>
+      </w:r>
+    </w:p>
+    <w:p>
+      <w:pPr>
+        <w:rPr>
+          <w:rFonts w:ascii="Consolas" w:hAnsi="Consolas"/>
+          <w:color w:val="00B050"/>
+          <w:sz w:val="18"/>
+          <w:szCs w:val="18"/>
+        </w:rPr>
+      </w:pPr>
+      <w:r>
+        <w:rPr>
+          <w:rFonts w:ascii="Consolas" w:hAnsi="Consolas"/>
+          <w:color w:val="00B050"/>
+          <w:sz w:val="18"/>
+          <w:szCs w:val="18"/>
+        </w:rPr>
+        <w:t xml:space="preserve">{%p </w:t>
+      </w:r>
+      <w:proofErr w:type="spellStart"/>
+      <w:r>
+        <w:rPr>
+          <w:rFonts w:ascii="Consolas" w:hAnsi="Consolas"/>
+          <w:color w:val="00B050"/>
+          <w:sz w:val="18"/>
+          <w:szCs w:val="18"/>
+        </w:rPr>
+        <w:t>endif</w:t>
+      </w:r>
+      <w:proofErr w:type="spellEnd"/>
+      <w:r>
+        <w:rPr>
+          <w:rFonts w:ascii="Consolas" w:hAnsi="Consolas"/>
+          <w:color w:val="00B050"/>
+          <w:sz w:val="18"/>
+          <w:szCs w:val="18"/>
+        </w:rPr>
+        <w:t xml:space="preserve"> %}</w:t>
       </w:r>
     </w:p>
     <w:p>
@@ -2779,7 +4052,27 @@
           <w:sz w:val="18"/>
           <w:szCs w:val="18"/>
         </w:rPr>
-        <w:t>{%p endfor %}</w:t>
+        <w:t xml:space="preserve">{%p </w:t>
+      </w:r>
+      <w:proofErr w:type="spellStart"/>
+      <w:r>
+        <w:rPr>
+          <w:rFonts w:ascii="Consolas" w:hAnsi="Consolas" w:cs="Arial"/>
+          <w:color w:val="00B050"/>
+          <w:sz w:val="18"/>
+          <w:szCs w:val="18"/>
+        </w:rPr>
+        <w:t>endfor</w:t>
+      </w:r>
+      <w:proofErr w:type="spellEnd"/>
+      <w:r>
+        <w:rPr>
+          <w:rFonts w:ascii="Consolas" w:hAnsi="Consolas" w:cs="Arial"/>
+          <w:color w:val="00B050"/>
+          <w:sz w:val="18"/>
+          <w:szCs w:val="18"/>
+        </w:rPr>
+        <w:t xml:space="preserve"> %}</w:t>
       </w:r>
     </w:p>
     <w:p/>
@@ -2798,13 +4091,50 @@
           <w:sz w:val="18"/>
           <w:szCs w:val="18"/>
         </w:rPr>
-        <w:t>{% if ZUSTAENDIG_NAME %}</w:t>
+        <w:t xml:space="preserve">{% </w:t>
+      </w:r>
+      <w:proofErr w:type="spellStart"/>
+      <w:r>
+        <w:rPr>
+          <w:rFonts w:ascii="Consolas" w:hAnsi="Consolas"/>
+          <w:color w:val="00B050"/>
+          <w:sz w:val="18"/>
+          <w:szCs w:val="18"/>
+        </w:rPr>
+        <w:t>if</w:t>
+      </w:r>
+      <w:proofErr w:type="spellEnd"/>
+      <w:r>
+        <w:rPr>
+          <w:rFonts w:ascii="Consolas" w:hAnsi="Consolas"/>
+          <w:color w:val="00B050"/>
+          <w:sz w:val="18"/>
+          <w:szCs w:val="18"/>
+        </w:rPr>
+        <w:t xml:space="preserve"> ZUSTAENDIG_NAME </w:t>
+      </w:r>
+      <w:proofErr w:type="gramStart"/>
+      <w:r>
+        <w:rPr>
+          <w:rFonts w:ascii="Consolas" w:hAnsi="Consolas"/>
+          <w:color w:val="00B050"/>
+          <w:sz w:val="18"/>
+          <w:szCs w:val="18"/>
+        </w:rPr>
+        <w:t>%}</w:t>
       </w:r>
       <w:r>
         <w:rPr>
           <w:rStyle w:val="PlatzhalterZchn"/>
         </w:rPr>
-        <w:t>{{ ZUSTAENDIG_NAME }}</w:t>
+        <w:t>{</w:t>
+      </w:r>
+      <w:proofErr w:type="gramEnd"/>
+      <w:r>
+        <w:rPr>
+          <w:rStyle w:val="PlatzhalterZchn"/>
+        </w:rPr>
+        <w:t>{ ZUSTAENDIG_NAME }}</w:t>
       </w:r>
       <w:r>
         <w:rPr>
@@ -2815,6 +4145,7 @@
         </w:rPr>
         <w:t xml:space="preserve">{% </w:t>
       </w:r>
+      <w:proofErr w:type="spellStart"/>
       <w:r>
         <w:rPr>
           <w:rFonts w:ascii="Consolas" w:hAnsi="Consolas"/>
@@ -2824,6 +4155,7 @@
         </w:rPr>
         <w:t>else</w:t>
       </w:r>
+      <w:proofErr w:type="spellEnd"/>
       <w:r>
         <w:rPr>
           <w:rFonts w:ascii="Consolas" w:hAnsi="Consolas"/>
@@ -2873,7 +4205,27 @@
           <w:sz w:val="18"/>
           <w:szCs w:val="18"/>
         </w:rPr>
-        <w:t>{% endif %}</w:t>
+        <w:t xml:space="preserve">{% </w:t>
+      </w:r>
+      <w:proofErr w:type="spellStart"/>
+      <w:r>
+        <w:rPr>
+          <w:rFonts w:ascii="Consolas" w:hAnsi="Consolas"/>
+          <w:color w:val="00B050"/>
+          <w:sz w:val="18"/>
+          <w:szCs w:val="18"/>
+        </w:rPr>
+        <w:t>endif</w:t>
+      </w:r>
+      <w:proofErr w:type="spellEnd"/>
+      <w:r>
+        <w:rPr>
+          <w:rFonts w:ascii="Consolas" w:hAnsi="Consolas"/>
+          <w:color w:val="00B050"/>
+          <w:sz w:val="18"/>
+          <w:szCs w:val="18"/>
+        </w:rPr>
+        <w:t xml:space="preserve"> %}</w:t>
       </w:r>
     </w:p>
     <w:p/>
@@ -2992,13 +4344,23 @@
         <w:szCs w:val="16"/>
       </w:rPr>
     </w:pPr>
+    <w:proofErr w:type="gramStart"/>
     <w:r>
       <w:rPr>
         <w:rStyle w:val="PlatzhalterZchn"/>
         <w:sz w:val="16"/>
         <w:szCs w:val="16"/>
       </w:rPr>
-      <w:t>{{ LEITBEHOERDE_NAME }}</w:t>
+      <w:t>{{ LEITBEHOERDE</w:t>
+    </w:r>
+    <w:proofErr w:type="gramEnd"/>
+    <w:r>
+      <w:rPr>
+        <w:rStyle w:val="PlatzhalterZchn"/>
+        <w:sz w:val="16"/>
+        <w:szCs w:val="16"/>
+      </w:rPr>
+      <w:t>_NAME }}</w:t>
     </w:r>
     <w:r>
       <w:rPr>
@@ -3225,13 +4587,23 @@
         <w:szCs w:val="16"/>
       </w:rPr>
     </w:pPr>
+    <w:proofErr w:type="gramStart"/>
     <w:r>
       <w:rPr>
         <w:rStyle w:val="PlatzhalterZchn"/>
         <w:sz w:val="16"/>
         <w:szCs w:val="16"/>
       </w:rPr>
-      <w:t>{{ LEITBEHOERDE_NAME }}</w:t>
+      <w:t>{{ LEITBEHOERDE</w:t>
+    </w:r>
+    <w:proofErr w:type="gramEnd"/>
+    <w:r>
+      <w:rPr>
+        <w:rStyle w:val="PlatzhalterZchn"/>
+        <w:sz w:val="16"/>
+        <w:szCs w:val="16"/>
+      </w:rPr>
+      <w:t>_NAME }}</w:t>
     </w:r>
     <w:r>
       <w:rPr>
@@ -3442,8 +4814,21 @@
       <w:spacing w:before="360" w:after="120"/>
       <w:jc w:val="right"/>
     </w:pPr>
+    <w:proofErr w:type="gramStart"/>
     <w:r>
-      <w:t xml:space="preserve">{{ "GEMEINDE_WAPPEN" |image(None, </w:t>
+      <w:t>{{ "</w:t>
+    </w:r>
+    <w:proofErr w:type="gramEnd"/>
+    <w:r>
+      <w:t>GEMEINDE_WAPPEN" |</w:t>
+    </w:r>
+    <w:proofErr w:type="spellStart"/>
+    <w:r>
+      <w:t>image</w:t>
+    </w:r>
+    <w:proofErr w:type="spellEnd"/>
+    <w:r>
+      <w:t xml:space="preserve">(None, </w:t>
     </w:r>
     <w:r>
       <w:t>None</w:t>
@@ -3463,8 +4848,21 @@
       <w:spacing w:before="360" w:after="120"/>
       <w:jc w:val="right"/>
     </w:pPr>
+    <w:proofErr w:type="gramStart"/>
     <w:r>
-      <w:t xml:space="preserve">{{ "GEMEINDE_WAPPEN" |image(None, </w:t>
+      <w:t>{{ "</w:t>
+    </w:r>
+    <w:proofErr w:type="gramEnd"/>
+    <w:r>
+      <w:t>GEMEINDE_WAPPEN" |</w:t>
+    </w:r>
+    <w:proofErr w:type="spellStart"/>
+    <w:r>
+      <w:t>image</w:t>
+    </w:r>
+    <w:proofErr w:type="spellEnd"/>
+    <w:r>
+      <w:t xml:space="preserve">(None, </w:t>
     </w:r>
     <w:r>
       <w:t>7</w:t>
@@ -6921,19 +8319,15 @@
     <w:basedOn w:val="Standard"/>
     <w:link w:val="PlatzhalterZchn"/>
     <w:qFormat/>
-    <w:rsid w:val="002C6732"/>
-    <w:rPr>
-      <w:color w:val="00B050"/>
-    </w:rPr>
+    <w:rsid w:val="00CB7DB2"/>
   </w:style>
   <w:style w:type="character" w:customStyle="1" w:styleId="PlatzhalterZchn">
     <w:name w:val="Platzhalter Zchn"/>
     <w:basedOn w:val="Absatz-Standardschriftart"/>
     <w:link w:val="Platzhalter"/>
-    <w:rsid w:val="002C6732"/>
+    <w:rsid w:val="00CB7DB2"/>
     <w:rPr>
       <w:rFonts w:ascii="Arial" w:eastAsia="Times New Roman" w:hAnsi="Arial" w:cs="Times New Roman"/>
-      <w:color w:val="00B050"/>
       <w:sz w:val="22"/>
       <w:szCs w:val="20"/>
       <w:lang w:val="de-CH" w:eastAsia="de-DE"/>
@@ -7184,6 +8578,7 @@
     <w:rsid w:val="00EF0D8F"/>
     <w:rsid w:val="00F22F0C"/>
     <w:rsid w:val="00F73624"/>
+    <w:rsid w:val="00F91FDD"/>
   </w:rsids>
   <m:mathPr>
     <m:mathFont m:val="Cambria Math"/>

</xml_diff>